<commit_message>
Added the git link to write up
</commit_message>
<xml_diff>
--- a/WriteUp.docx
+++ b/WriteUp.docx
@@ -2171,6 +2171,53 @@
           <w:szCs w:val="28"/>
         </w:rPr>
         <w:t xml:space="preserve"> frameworks underscores its commitment to code quality and maintainability, making it a noteworthy contribution to contemporary web application development practices.</w:t>
+      </w:r>
+    </w:p>
+    <w:p>
+      <w:pPr>
+        <w:jc w:val="both"/>
+        <w:rPr>
+          <w:sz w:val="28"/>
+          <w:szCs w:val="28"/>
+        </w:rPr>
+      </w:pPr>
+    </w:p>
+    <w:p>
+      <w:pPr>
+        <w:jc w:val="both"/>
+        <w:rPr>
+          <w:b/>
+          <w:bCs/>
+          <w:sz w:val="32"/>
+          <w:szCs w:val="32"/>
+        </w:rPr>
+      </w:pPr>
+      <w:r>
+        <w:rPr>
+          <w:b/>
+          <w:bCs/>
+          <w:sz w:val="32"/>
+          <w:szCs w:val="32"/>
+        </w:rPr>
+        <w:t>GitHub Link</w:t>
+      </w:r>
+    </w:p>
+    <w:p>
+      <w:pPr>
+        <w:jc w:val="both"/>
+        <w:rPr>
+          <w:color w:val="0070C0"/>
+          <w:sz w:val="28"/>
+          <w:szCs w:val="28"/>
+        </w:rPr>
+      </w:pPr>
+      <w:r>
+        <w:rPr>
+          <w:color w:val="0070C0"/>
+          <w:sz w:val="28"/>
+          <w:szCs w:val="28"/>
+        </w:rPr>
+        <w:t>https://github.com/Vasanth30e/CapstoneProject</w:t>
       </w:r>
     </w:p>
     <w:p>

</xml_diff>